<commit_message>
Starting the Bulgarian Vectorization lab.
</commit_message>
<xml_diff>
--- a/SettlerColonists/SettlerColonists.docx
+++ b/SettlerColonists/SettlerColonists.docx
@@ -17,7 +17,7 @@
         <w:pStyle w:val="FirstParagraph"/>
       </w:pPr>
       <w:r>
-        <w:t xml:space="preserve">There has been a lot of attention paid of late to just who are indigenous</w:t>
+        <w:t xml:space="preserve">There has been a lot of attention paid of late to exactly who are indigenous</w:t>
       </w:r>
       <w:r>
         <w:t xml:space="preserve"> </w:t>
@@ -181,13 +181,13 @@
         <w:pStyle w:val="BodyText"/>
       </w:pPr>
       <w:r>
-        <w:t xml:space="preserve">However, I was recently at a lecture by Marian Pastor Roces on</w:t>
-      </w:r>
-      <w:r>
-        <w:t xml:space="preserve"> </w:t>
-      </w:r>
-      <w:r>
-        <w:t xml:space="preserve">Austronesian culture. She mentioned that the Philippines were first</w:t>
+        <w:t xml:space="preserve">However, I was recently at a lecture on</w:t>
+      </w:r>
+      <w:r>
+        <w:t xml:space="preserve"> </w:t>
+      </w:r>
+      <w:r>
+        <w:t xml:space="preserve">Austronesian culture. The lecturer mentioned that the Philippines were first</w:t>
       </w:r>
       <w:r>
         <w:t xml:space="preserve"> </w:t>

</xml_diff>